<commit_message>
editing picasso in progress
</commit_message>
<xml_diff>
--- a/1_Templated Entries/++AmyTang/Picasso, Pablo (Brauer) Templated SB/Picasso, Pablo (Brauer)Templated SB.docx
+++ b/1_Templated Entries/++AmyTang/Picasso, Pablo (Brauer) Templated SB/Picasso, Pablo (Brauer)Templated SB.docx
@@ -331,9 +331,8 @@
     </w:tbl>
     <w:p>
       <w:pPr>
-        <w:rPr>
-          <w:color w:val="000000" w:themeColor="text1"/>
-        </w:rPr>
+        <w:pStyle w:val="Caption"/>
+        <w:keepNext/>
       </w:pPr>
     </w:p>
     <w:tbl>
@@ -356,7 +355,7 @@
       <w:tr>
         <w:tc>
           <w:tcPr>
-            <w:tcW w:w="9016" w:type="dxa"/>
+            <w:tcW w:w="9242" w:type="dxa"/>
             <w:shd w:val="clear" w:color="auto" w:fill="A6A6A6" w:themeFill="background1" w:themeFillShade="A6"/>
             <w:tcMar>
               <w:top w:w="113" w:type="dxa"/>
@@ -400,7 +399,7 @@
           <w:sdtContent>
             <w:tc>
               <w:tcPr>
-                <w:tcW w:w="9016" w:type="dxa"/>
+                <w:tcW w:w="9242" w:type="dxa"/>
                 <w:tcMar>
                   <w:top w:w="113" w:type="dxa"/>
                   <w:bottom w:w="113" w:type="dxa"/>
@@ -445,7 +444,7 @@
           <w:sdtContent>
             <w:tc>
               <w:tcPr>
-                <w:tcW w:w="9016" w:type="dxa"/>
+                <w:tcW w:w="9242" w:type="dxa"/>
                 <w:tcMar>
                   <w:top w:w="113" w:type="dxa"/>
                   <w:bottom w:w="113" w:type="dxa"/>
@@ -500,7 +499,7 @@
           <w:sdtContent>
             <w:tc>
               <w:tcPr>
-                <w:tcW w:w="9016" w:type="dxa"/>
+                <w:tcW w:w="9242" w:type="dxa"/>
                 <w:tcMar>
                   <w:top w:w="113" w:type="dxa"/>
                   <w:bottom w:w="113" w:type="dxa"/>
@@ -1093,7 +1092,7 @@
           <w:sdtContent>
             <w:tc>
               <w:tcPr>
-                <w:tcW w:w="9016" w:type="dxa"/>
+                <w:tcW w:w="9242" w:type="dxa"/>
                 <w:tcMar>
                   <w:top w:w="113" w:type="dxa"/>
                   <w:bottom w:w="113" w:type="dxa"/>
@@ -1236,6 +1235,16 @@
               </w:p>
               <w:p>
                 <w:pPr>
+                  <w:pStyle w:val="NormalfollowingH2"/>
+                  <w:keepNext/>
+                  <w:ind w:left="0"/>
+                  <w:rPr>
+                    <w:color w:val="000000" w:themeColor="text1"/>
+                  </w:rPr>
+                </w:pPr>
+              </w:p>
+              <w:p>
+                <w:pPr>
                   <w:pStyle w:val="Caption"/>
                   <w:rPr>
                     <w:color w:val="000000" w:themeColor="text1"/>
@@ -1244,115 +1253,39 @@
                   </w:rPr>
                 </w:pPr>
                 <w:r>
-                  <w:rPr>
-                    <w:color w:val="000000" w:themeColor="text1"/>
-                    <w:sz w:val="22"/>
-                    <w:szCs w:val="22"/>
-                  </w:rPr>
                   <w:t xml:space="preserve">Figure </w:t>
                 </w:r>
                 <w:r>
-                  <w:rPr>
-                    <w:color w:val="000000" w:themeColor="text1"/>
-                    <w:sz w:val="22"/>
-                    <w:szCs w:val="22"/>
-                  </w:rPr>
-                  <w:fldChar w:fldCharType="begin"/>
-                </w:r>
-                <w:r>
-                  <w:rPr>
-                    <w:color w:val="000000" w:themeColor="text1"/>
-                    <w:sz w:val="22"/>
-                    <w:szCs w:val="22"/>
-                  </w:rPr>
-                  <w:instrText xml:space="preserve"> SEQ Figure \* ARABIC </w:instrText>
-                </w:r>
-                <w:r>
-                  <w:rPr>
-                    <w:color w:val="000000" w:themeColor="text1"/>
-                    <w:sz w:val="22"/>
-                    <w:szCs w:val="22"/>
-                  </w:rPr>
-                  <w:fldChar w:fldCharType="separate"/>
-                </w:r>
-                <w:r>
-                  <w:rPr>
-                    <w:noProof/>
-                    <w:color w:val="000000" w:themeColor="text1"/>
-                    <w:sz w:val="22"/>
-                    <w:szCs w:val="22"/>
-                  </w:rPr>
                   <w:t>1</w:t>
                 </w:r>
                 <w:r>
-                  <w:rPr>
-                    <w:noProof/>
-                    <w:color w:val="000000" w:themeColor="text1"/>
-                    <w:sz w:val="22"/>
-                    <w:szCs w:val="22"/>
-                  </w:rPr>
-                  <w:fldChar w:fldCharType="end"/>
-                </w:r>
-                <w:r>
-                  <w:rPr>
-                    <w:color w:val="000000" w:themeColor="text1"/>
-                    <w:sz w:val="22"/>
-                    <w:szCs w:val="22"/>
-                  </w:rPr>
+                  <w:t xml:space="preserve"> </w:t>
+                </w:r>
+                <w:r>
                   <w:t xml:space="preserve">Pablo Picasso, Les Demoiselles </w:t>
                 </w:r>
                 <w:proofErr w:type="spellStart"/>
                 <w:r>
-                  <w:rPr>
-                    <w:color w:val="000000" w:themeColor="text1"/>
-                    <w:sz w:val="22"/>
-                    <w:szCs w:val="22"/>
-                  </w:rPr>
                   <w:t>d'Avignon</w:t>
                 </w:r>
                 <w:proofErr w:type="spellEnd"/>
                 <w:r>
-                  <w:rPr>
-                    <w:color w:val="000000" w:themeColor="text1"/>
-                    <w:sz w:val="22"/>
-                    <w:szCs w:val="22"/>
-                  </w:rPr>
                   <w:t xml:space="preserve">, Paris, June-July 1907, oil on canvas, 8 </w:t>
                 </w:r>
                 <w:proofErr w:type="spellStart"/>
                 <w:r>
-                  <w:rPr>
-                    <w:color w:val="000000" w:themeColor="text1"/>
-                    <w:sz w:val="22"/>
-                    <w:szCs w:val="22"/>
-                  </w:rPr>
                   <w:t>ft</w:t>
                 </w:r>
                 <w:proofErr w:type="spellEnd"/>
                 <w:r>
-                  <w:rPr>
-                    <w:color w:val="000000" w:themeColor="text1"/>
-                    <w:sz w:val="22"/>
-                    <w:szCs w:val="22"/>
-                  </w:rPr>
                   <w:t xml:space="preserve"> x 7 </w:t>
                 </w:r>
                 <w:proofErr w:type="spellStart"/>
                 <w:r>
-                  <w:rPr>
-                    <w:color w:val="000000" w:themeColor="text1"/>
-                    <w:sz w:val="22"/>
-                    <w:szCs w:val="22"/>
-                  </w:rPr>
                   <w:t>ft</w:t>
                 </w:r>
                 <w:proofErr w:type="spellEnd"/>
                 <w:r>
-                  <w:rPr>
-                    <w:color w:val="000000" w:themeColor="text1"/>
-                    <w:sz w:val="22"/>
-                    <w:szCs w:val="22"/>
-                  </w:rPr>
                   <w:t xml:space="preserve"> 8 in (243.9 x 233.7 cm), Museum of Modern Art, New York, 333.1939, acquired through the Lillie P. Bliss Bequest; © 2014 Estate of Pablo Picasso / Artist</w:t>
                 </w:r>
               </w:p>
@@ -1503,103 +1436,38 @@
                   </w:rPr>
                 </w:pPr>
                 <w:r>
-                  <w:rPr>
-                    <w:color w:val="000000" w:themeColor="text1"/>
-                    <w:sz w:val="22"/>
-                    <w:szCs w:val="22"/>
-                  </w:rPr>
                   <w:t xml:space="preserve">Figure </w:t>
                 </w:r>
                 <w:r>
-                  <w:rPr>
-                    <w:color w:val="000000" w:themeColor="text1"/>
-                    <w:sz w:val="22"/>
-                    <w:szCs w:val="22"/>
-                  </w:rPr>
-                  <w:fldChar w:fldCharType="begin"/>
-                </w:r>
-                <w:r>
-                  <w:rPr>
-                    <w:color w:val="000000" w:themeColor="text1"/>
-                    <w:sz w:val="22"/>
-                    <w:szCs w:val="22"/>
-                  </w:rPr>
-                  <w:instrText xml:space="preserve"> SEQ Figure \* ARABIC </w:instrText>
-                </w:r>
-                <w:r>
-                  <w:rPr>
-                    <w:color w:val="000000" w:themeColor="text1"/>
-                    <w:sz w:val="22"/>
-                    <w:szCs w:val="22"/>
-                  </w:rPr>
-                  <w:fldChar w:fldCharType="separate"/>
-                </w:r>
-                <w:r>
-                  <w:rPr>
-                    <w:noProof/>
-                    <w:color w:val="000000" w:themeColor="text1"/>
-                    <w:sz w:val="22"/>
-                    <w:szCs w:val="22"/>
-                  </w:rPr>
                   <w:t>2</w:t>
                 </w:r>
                 <w:r>
-                  <w:rPr>
-                    <w:noProof/>
-                    <w:color w:val="000000" w:themeColor="text1"/>
-                    <w:sz w:val="22"/>
-                    <w:szCs w:val="22"/>
-                  </w:rPr>
-                  <w:fldChar w:fldCharType="end"/>
-                </w:r>
-                <w:r>
-                  <w:rPr>
-                    <w:color w:val="000000" w:themeColor="text1"/>
-                    <w:sz w:val="22"/>
-                    <w:szCs w:val="22"/>
-                  </w:rPr>
+                  <w:t xml:space="preserve"> </w:t>
+                </w:r>
+                <w:r>
                   <w:t xml:space="preserve">Pablo Picasso, Guernica, 1937, oil on canvas, 349 cm × 776 cm (137.4 × 305.5 in) </w:t>
                 </w:r>
                 <w:proofErr w:type="spellStart"/>
                 <w:r>
-                  <w:rPr>
-                    <w:color w:val="000000" w:themeColor="text1"/>
-                    <w:sz w:val="22"/>
-                    <w:szCs w:val="22"/>
-                  </w:rPr>
                   <w:t>Museo</w:t>
                 </w:r>
                 <w:proofErr w:type="spellEnd"/>
                 <w:r>
-                  <w:rPr>
-                    <w:color w:val="000000" w:themeColor="text1"/>
-                    <w:sz w:val="22"/>
-                    <w:szCs w:val="22"/>
-                  </w:rPr>
-                  <w:t xml:space="preserve"> </w:t>
-                </w:r>
-                <w:proofErr w:type="spellStart"/>
-                <w:r>
-                  <w:rPr>
-                    <w:color w:val="000000" w:themeColor="text1"/>
-                    <w:sz w:val="22"/>
-                    <w:szCs w:val="22"/>
-                  </w:rPr>
+                  <w:t xml:space="preserve"> </w:t>
+                </w:r>
+                <w:proofErr w:type="spellStart"/>
+                <w:r>
                   <w:t>Nacional</w:t>
                 </w:r>
                 <w:proofErr w:type="spellEnd"/>
                 <w:r>
-                  <w:rPr>
-                    <w:color w:val="000000" w:themeColor="text1"/>
-                    <w:sz w:val="22"/>
-                    <w:szCs w:val="22"/>
-                  </w:rPr>
-                  <w:t xml:space="preserve"> Centro de Arte Reina Sofia, Madrid. </w:t>
+                  <w:t xml:space="preserve"> Centro de Arte Reina Sofia, Madrid.</w:t>
                 </w:r>
               </w:p>
               <w:p>
                 <w:pPr>
                   <w:pStyle w:val="NormalfollowingH2"/>
+                  <w:ind w:left="0"/>
                   <w:rPr>
                     <w:color w:val="000000" w:themeColor="text1"/>
                   </w:rPr>
@@ -2334,6 +2202,7 @@
                 <w:r>
                   <w:rPr>
                     <w:color w:val="000000" w:themeColor="text1"/>
+                    <w:highlight w:val="yellow"/>
                   </w:rPr>
                   <w:t>Fae</w:t>
                 </w:r>
@@ -2341,13 +2210,15 @@
                 <w:r>
                   <w:rPr>
                     <w:color w:val="000000" w:themeColor="text1"/>
-                  </w:rPr>
-                  <w:t xml:space="preserve"> </w:t>
-                </w:r>
-                <w:proofErr w:type="spellStart"/>
-                <w:r>
-                  <w:rPr>
-                    <w:color w:val="000000" w:themeColor="text1"/>
+                    <w:highlight w:val="yellow"/>
+                  </w:rPr>
+                  <w:t xml:space="preserve"> </w:t>
+                </w:r>
+                <w:proofErr w:type="spellStart"/>
+                <w:r>
+                  <w:rPr>
+                    <w:color w:val="000000" w:themeColor="text1"/>
+                    <w:highlight w:val="yellow"/>
                   </w:rPr>
                   <w:t>Brauer</w:t>
                 </w:r>
@@ -4978,11 +4849,10 @@
                     <w:sz w:val="22"/>
                     <w:szCs w:val="22"/>
                   </w:rPr>
-                  <w:t>3</w:t>
-                </w:r>
-                <w:r>
-                  <w:rPr>
-                    <w:noProof/>
+                  <w:t>2</w:t>
+                </w:r>
+                <w:r>
+                  <w:rPr>
                     <w:color w:val="000000" w:themeColor="text1"/>
                     <w:sz w:val="22"/>
                     <w:szCs w:val="22"/>
@@ -5282,11 +5152,10 @@
                     <w:sz w:val="22"/>
                     <w:szCs w:val="22"/>
                   </w:rPr>
-                  <w:t>4</w:t>
-                </w:r>
-                <w:r>
-                  <w:rPr>
-                    <w:noProof/>
+                  <w:t>3</w:t>
+                </w:r>
+                <w:r>
+                  <w:rPr>
                     <w:color w:val="000000" w:themeColor="text1"/>
                     <w:sz w:val="22"/>
                     <w:szCs w:val="22"/>
@@ -5951,8 +5820,6 @@
                   </w:rPr>
                   <w:t xml:space="preserve"> (Leiden, Boston and Tokyo: Brill International Publishing, 2016).</w:t>
                 </w:r>
-                <w:bookmarkStart w:id="0" w:name="_GoBack"/>
-                <w:bookmarkEnd w:id="0"/>
               </w:p>
               <w:p>
                 <w:pPr>
@@ -6680,11 +6547,10 @@
                     <w:sz w:val="22"/>
                     <w:szCs w:val="22"/>
                   </w:rPr>
-                  <w:t>5</w:t>
-                </w:r>
-                <w:r>
-                  <w:rPr>
-                    <w:noProof/>
+                  <w:t>4</w:t>
+                </w:r>
+                <w:r>
+                  <w:rPr>
                     <w:color w:val="000000" w:themeColor="text1"/>
                     <w:sz w:val="22"/>
                     <w:szCs w:val="22"/>
@@ -7050,11 +6916,10 @@
                     <w:sz w:val="22"/>
                     <w:szCs w:val="22"/>
                   </w:rPr>
-                  <w:t>6</w:t>
-                </w:r>
-                <w:r>
-                  <w:rPr>
-                    <w:noProof/>
+                  <w:t>5</w:t>
+                </w:r>
+                <w:r>
+                  <w:rPr>
                     <w:color w:val="000000" w:themeColor="text1"/>
                     <w:sz w:val="22"/>
                     <w:szCs w:val="22"/>
@@ -13893,11 +13758,10 @@
                     <w:sz w:val="22"/>
                     <w:szCs w:val="22"/>
                   </w:rPr>
-                  <w:t>7</w:t>
-                </w:r>
-                <w:r>
-                  <w:rPr>
-                    <w:noProof/>
+                  <w:t>6</w:t>
+                </w:r>
+                <w:r>
+                  <w:rPr>
                     <w:color w:val="000000" w:themeColor="text1"/>
                     <w:sz w:val="22"/>
                     <w:szCs w:val="22"/>
@@ -14216,11 +14080,10 @@
                     <w:sz w:val="22"/>
                     <w:szCs w:val="22"/>
                   </w:rPr>
-                  <w:t>8</w:t>
-                </w:r>
-                <w:r>
-                  <w:rPr>
-                    <w:noProof/>
+                  <w:t>7</w:t>
+                </w:r>
+                <w:r>
+                  <w:rPr>
                     <w:color w:val="000000" w:themeColor="text1"/>
                     <w:sz w:val="22"/>
                     <w:szCs w:val="22"/>
@@ -16590,7 +16453,7 @@
       <w:tr>
         <w:tc>
           <w:tcPr>
-            <w:tcW w:w="9016" w:type="dxa"/>
+            <w:tcW w:w="9242" w:type="dxa"/>
           </w:tcPr>
           <w:p>
             <w:pPr>
@@ -16667,65 +16530,56 @@
           </w:p>
           <w:p>
             <w:pPr>
-              <w:jc w:val="both"/>
-              <w:rPr>
-                <w:rFonts w:cs="Times New Roman"/>
-                <w:color w:val="000000" w:themeColor="text1"/>
-              </w:rPr>
-            </w:pPr>
-            <w:r>
-              <w:rPr>
-                <w:rFonts w:cs="Times New Roman"/>
-                <w:color w:val="000000" w:themeColor="text1"/>
-              </w:rPr>
-              <w:t xml:space="preserve">Anne </w:t>
-            </w:r>
-            <w:proofErr w:type="spellStart"/>
-            <w:r>
-              <w:rPr>
-                <w:rFonts w:cs="Times New Roman"/>
-                <w:color w:val="000000" w:themeColor="text1"/>
-              </w:rPr>
-              <w:t>Baldassari</w:t>
-            </w:r>
-            <w:proofErr w:type="spellEnd"/>
-            <w:r>
-              <w:rPr>
-                <w:rFonts w:cs="Times New Roman"/>
-                <w:color w:val="000000" w:themeColor="text1"/>
-              </w:rPr>
-              <w:t xml:space="preserve">, </w:t>
-            </w:r>
-            <w:r>
-              <w:rPr>
-                <w:rFonts w:cs="Times New Roman"/>
-                <w:i/>
-                <w:color w:val="000000" w:themeColor="text1"/>
-              </w:rPr>
-              <w:t xml:space="preserve">Picasso, Life with Dora Maar: Love and War 1935-1945 </w:t>
-            </w:r>
-            <w:r>
-              <w:rPr>
-                <w:rFonts w:cs="Times New Roman"/>
-                <w:color w:val="000000" w:themeColor="text1"/>
-              </w:rPr>
-              <w:t>(Paris: Flammarion, 2006)</w:t>
-            </w:r>
-            <w:r>
-              <w:rPr>
-                <w:rFonts w:cs="Times New Roman"/>
-                <w:color w:val="000000" w:themeColor="text1"/>
-              </w:rPr>
-              <w:t>.</w:t>
-            </w:r>
-          </w:p>
-          <w:p>
-            <w:pPr>
               <w:pStyle w:val="NormalfollowingH2"/>
+              <w:ind w:left="0"/>
               <w:rPr>
                 <w:color w:val="000000" w:themeColor="text1"/>
               </w:rPr>
             </w:pPr>
+            <w:sdt>
+              <w:sdtPr>
+                <w:rPr>
+                  <w:color w:val="000000" w:themeColor="text1"/>
+                </w:rPr>
+                <w:id w:val="1181468008"/>
+                <w:citation/>
+              </w:sdtPr>
+              <w:sdtContent>
+                <w:r>
+                  <w:rPr>
+                    <w:color w:val="000000" w:themeColor="text1"/>
+                  </w:rPr>
+                  <w:fldChar w:fldCharType="begin"/>
+                </w:r>
+                <w:r>
+                  <w:rPr>
+                    <w:color w:val="000000" w:themeColor="text1"/>
+                    <w:lang w:val="en-US"/>
+                  </w:rPr>
+                  <w:instrText xml:space="preserve"> CITATION Ann06 \l 1033 </w:instrText>
+                </w:r>
+                <w:r>
+                  <w:rPr>
+                    <w:color w:val="000000" w:themeColor="text1"/>
+                  </w:rPr>
+                  <w:fldChar w:fldCharType="separate"/>
+                </w:r>
+                <w:r>
+                  <w:rPr>
+                    <w:noProof/>
+                    <w:color w:val="000000" w:themeColor="text1"/>
+                    <w:lang w:val="en-US"/>
+                  </w:rPr>
+                  <w:t>(A. Baldassari)</w:t>
+                </w:r>
+                <w:r>
+                  <w:rPr>
+                    <w:color w:val="000000" w:themeColor="text1"/>
+                  </w:rPr>
+                  <w:fldChar w:fldCharType="end"/>
+                </w:r>
+              </w:sdtContent>
+            </w:sdt>
           </w:p>
           <w:p>
             <w:pPr>
@@ -16783,114 +16637,50 @@
                 <w:color w:val="000000" w:themeColor="text1"/>
               </w:rPr>
             </w:pPr>
-            <w:proofErr w:type="spellStart"/>
-            <w:r>
-              <w:rPr>
-                <w:color w:val="000000" w:themeColor="text1"/>
-              </w:rPr>
-              <w:t>Fae</w:t>
-            </w:r>
-            <w:proofErr w:type="spellEnd"/>
-            <w:r>
-              <w:rPr>
-                <w:color w:val="000000" w:themeColor="text1"/>
-              </w:rPr>
-              <w:t xml:space="preserve"> </w:t>
-            </w:r>
-            <w:proofErr w:type="spellStart"/>
-            <w:r>
-              <w:rPr>
-                <w:color w:val="000000" w:themeColor="text1"/>
-              </w:rPr>
-              <w:t>Brauer</w:t>
-            </w:r>
-            <w:proofErr w:type="spellEnd"/>
-            <w:r>
-              <w:rPr>
-                <w:color w:val="000000" w:themeColor="text1"/>
-              </w:rPr>
-              <w:t xml:space="preserve">, </w:t>
-            </w:r>
-            <w:r>
-              <w:rPr>
-                <w:color w:val="000000" w:themeColor="text1"/>
-              </w:rPr>
-              <w:t>‘</w:t>
-            </w:r>
-            <w:r>
-              <w:rPr>
-                <w:color w:val="000000" w:themeColor="text1"/>
-              </w:rPr>
-              <w:t xml:space="preserve">Dealing with Cubism: Daniel-Henry </w:t>
-            </w:r>
-            <w:proofErr w:type="spellStart"/>
-            <w:r>
-              <w:rPr>
-                <w:color w:val="000000" w:themeColor="text1"/>
-              </w:rPr>
-              <w:t>Kahnweiler’s</w:t>
-            </w:r>
-            <w:proofErr w:type="spellEnd"/>
-            <w:r>
-              <w:rPr>
-                <w:color w:val="000000" w:themeColor="text1"/>
-              </w:rPr>
-              <w:t xml:space="preserve"> Perilous Internationalism</w:t>
-            </w:r>
-            <w:r>
-              <w:rPr>
-                <w:color w:val="000000" w:themeColor="text1"/>
-              </w:rPr>
-              <w:t>’</w:t>
-            </w:r>
-            <w:r>
-              <w:rPr>
-                <w:color w:val="000000" w:themeColor="text1"/>
-              </w:rPr>
-              <w:t xml:space="preserve">, </w:t>
-            </w:r>
-            <w:r>
-              <w:rPr>
-                <w:i/>
-                <w:iCs/>
-                <w:color w:val="000000" w:themeColor="text1"/>
-              </w:rPr>
-              <w:t xml:space="preserve">The Art of the Deal: Dealers and the Global Art Market from 1860 to 1940, </w:t>
-            </w:r>
-            <w:r>
-              <w:rPr>
-                <w:color w:val="000000" w:themeColor="text1"/>
-              </w:rPr>
-              <w:t xml:space="preserve">eds. Lynn </w:t>
-            </w:r>
-            <w:proofErr w:type="spellStart"/>
-            <w:r>
-              <w:rPr>
-                <w:color w:val="000000" w:themeColor="text1"/>
-              </w:rPr>
-              <w:t>Catterton</w:t>
-            </w:r>
-            <w:proofErr w:type="spellEnd"/>
-            <w:r>
-              <w:rPr>
-                <w:color w:val="000000" w:themeColor="text1"/>
-              </w:rPr>
-              <w:t xml:space="preserve"> and Charlotte </w:t>
-            </w:r>
-            <w:proofErr w:type="spellStart"/>
-            <w:r>
-              <w:rPr>
-                <w:color w:val="000000" w:themeColor="text1"/>
-              </w:rPr>
-              <w:t>Vignon</w:t>
-            </w:r>
-            <w:proofErr w:type="spellEnd"/>
-            <w:r>
-              <w:rPr>
-                <w:color w:val="000000" w:themeColor="text1"/>
-              </w:rPr>
-              <w:t xml:space="preserve"> (Leiden, Boston and Tokyo: Brill International Publishing, 2016).</w:t>
-            </w:r>
+            <w:sdt>
+              <w:sdtPr>
+                <w:rPr>
+                  <w:color w:val="000000" w:themeColor="text1"/>
+                </w:rPr>
+                <w:id w:val="-2088381646"/>
+                <w:citation/>
+              </w:sdtPr>
+              <w:sdtContent>
+                <w:r>
+                  <w:rPr>
+                    <w:color w:val="000000" w:themeColor="text1"/>
+                  </w:rPr>
+                  <w:fldChar w:fldCharType="begin"/>
+                </w:r>
+                <w:r>
+                  <w:rPr>
+                    <w:color w:val="000000" w:themeColor="text1"/>
+                    <w:lang w:val="en-US"/>
+                  </w:rPr>
+                  <w:instrText xml:space="preserve"> CITATION Fae16 \l 1033 </w:instrText>
+                </w:r>
+                <w:r>
+                  <w:rPr>
+                    <w:color w:val="000000" w:themeColor="text1"/>
+                  </w:rPr>
+                  <w:fldChar w:fldCharType="separate"/>
+                </w:r>
+                <w:r>
+                  <w:rPr>
+                    <w:noProof/>
+                    <w:color w:val="000000" w:themeColor="text1"/>
+                    <w:lang w:val="en-US"/>
+                  </w:rPr>
+                  <w:t>(F. Brauer)</w:t>
+                </w:r>
+                <w:r>
+                  <w:rPr>
+                    <w:color w:val="000000" w:themeColor="text1"/>
+                  </w:rPr>
+                  <w:fldChar w:fldCharType="end"/>
+                </w:r>
+              </w:sdtContent>
+            </w:sdt>
           </w:p>
           <w:p>
             <w:pPr>
@@ -16898,6 +16688,50 @@
                 <w:color w:val="000000" w:themeColor="text1"/>
               </w:rPr>
             </w:pPr>
+            <w:sdt>
+              <w:sdtPr>
+                <w:rPr>
+                  <w:color w:val="000000" w:themeColor="text1"/>
+                </w:rPr>
+                <w:id w:val="-617673133"/>
+                <w:citation/>
+              </w:sdtPr>
+              <w:sdtContent>
+                <w:r>
+                  <w:rPr>
+                    <w:color w:val="000000" w:themeColor="text1"/>
+                  </w:rPr>
+                  <w:fldChar w:fldCharType="begin"/>
+                </w:r>
+                <w:r>
+                  <w:rPr>
+                    <w:color w:val="000000" w:themeColor="text1"/>
+                    <w:lang w:val="en-US"/>
+                  </w:rPr>
+                  <w:instrText xml:space="preserve"> CITATION Fae15 \l 1033 </w:instrText>
+                </w:r>
+                <w:r>
+                  <w:rPr>
+                    <w:color w:val="000000" w:themeColor="text1"/>
+                  </w:rPr>
+                  <w:fldChar w:fldCharType="separate"/>
+                </w:r>
+                <w:r>
+                  <w:rPr>
+                    <w:noProof/>
+                    <w:color w:val="000000" w:themeColor="text1"/>
+                    <w:lang w:val="en-US"/>
+                  </w:rPr>
+                  <w:t>(F. Brauer, ‘Becoming Simian: Devolution as Evolution in Transformist Modernism’ )</w:t>
+                </w:r>
+                <w:r>
+                  <w:rPr>
+                    <w:color w:val="000000" w:themeColor="text1"/>
+                  </w:rPr>
+                  <w:fldChar w:fldCharType="end"/>
+                </w:r>
+              </w:sdtContent>
+            </w:sdt>
           </w:p>
           <w:p>
             <w:pPr>
@@ -16905,92 +16739,50 @@
                 <w:color w:val="000000" w:themeColor="text1"/>
               </w:rPr>
             </w:pPr>
-            <w:proofErr w:type="spellStart"/>
-            <w:r>
-              <w:rPr>
-                <w:color w:val="000000" w:themeColor="text1"/>
-              </w:rPr>
-              <w:t>Fae</w:t>
-            </w:r>
-            <w:proofErr w:type="spellEnd"/>
-            <w:r>
-              <w:rPr>
-                <w:color w:val="000000" w:themeColor="text1"/>
-              </w:rPr>
-              <w:t xml:space="preserve"> </w:t>
-            </w:r>
-            <w:proofErr w:type="spellStart"/>
-            <w:r>
-              <w:rPr>
-                <w:color w:val="000000" w:themeColor="text1"/>
-              </w:rPr>
-              <w:t>Brauer</w:t>
-            </w:r>
-            <w:proofErr w:type="spellEnd"/>
-            <w:r>
-              <w:rPr>
-                <w:color w:val="000000" w:themeColor="text1"/>
-              </w:rPr>
-              <w:t xml:space="preserve">, </w:t>
-            </w:r>
-            <w:r>
-              <w:rPr>
-                <w:color w:val="000000" w:themeColor="text1"/>
-              </w:rPr>
-              <w:t>‘</w:t>
-            </w:r>
-            <w:r>
-              <w:rPr>
-                <w:color w:val="000000" w:themeColor="text1"/>
-              </w:rPr>
-              <w:t xml:space="preserve">Becoming Simian: Devolution as Evolution in </w:t>
-            </w:r>
-            <w:proofErr w:type="spellStart"/>
-            <w:r>
-              <w:rPr>
-                <w:color w:val="000000" w:themeColor="text1"/>
-              </w:rPr>
-              <w:t>Transformist</w:t>
-            </w:r>
-            <w:proofErr w:type="spellEnd"/>
-            <w:r>
-              <w:rPr>
-                <w:color w:val="000000" w:themeColor="text1"/>
-              </w:rPr>
-              <w:t xml:space="preserve"> Modernism</w:t>
-            </w:r>
-            <w:r>
-              <w:rPr>
-                <w:color w:val="000000" w:themeColor="text1"/>
-              </w:rPr>
-              <w:t>’</w:t>
-            </w:r>
-            <w:r>
-              <w:rPr>
-                <w:color w:val="000000" w:themeColor="text1"/>
-              </w:rPr>
-              <w:t xml:space="preserve">, Chapter Seven, </w:t>
-            </w:r>
-            <w:r>
-              <w:rPr>
-                <w:i/>
-                <w:color w:val="000000" w:themeColor="text1"/>
-              </w:rPr>
-              <w:t xml:space="preserve">Picturing Evolution and Extinction: Regeneration and Degeneration in Modern Visual Culture </w:t>
-            </w:r>
-            <w:r>
-              <w:rPr>
-                <w:color w:val="000000" w:themeColor="text1"/>
-              </w:rPr>
-              <w:t>(Newcastle upon Tyne: Cambridge Scholars Publishing, 2015) pp. 127-156.</w:t>
-            </w:r>
-          </w:p>
-          <w:p>
-            <w:pPr>
-              <w:rPr>
-                <w:color w:val="000000" w:themeColor="text1"/>
-              </w:rPr>
-            </w:pPr>
+            <w:sdt>
+              <w:sdtPr>
+                <w:rPr>
+                  <w:color w:val="000000" w:themeColor="text1"/>
+                </w:rPr>
+                <w:id w:val="-1113973087"/>
+                <w:citation/>
+              </w:sdtPr>
+              <w:sdtContent>
+                <w:r>
+                  <w:rPr>
+                    <w:color w:val="000000" w:themeColor="text1"/>
+                  </w:rPr>
+                  <w:fldChar w:fldCharType="begin"/>
+                </w:r>
+                <w:r>
+                  <w:rPr>
+                    <w:color w:val="000000" w:themeColor="text1"/>
+                    <w:lang w:val="en-US"/>
+                  </w:rPr>
+                  <w:instrText xml:space="preserve"> CITATION Fae13 \l 1033 </w:instrText>
+                </w:r>
+                <w:r>
+                  <w:rPr>
+                    <w:color w:val="000000" w:themeColor="text1"/>
+                  </w:rPr>
+                  <w:fldChar w:fldCharType="separate"/>
+                </w:r>
+                <w:r>
+                  <w:rPr>
+                    <w:noProof/>
+                    <w:color w:val="000000" w:themeColor="text1"/>
+                    <w:lang w:val="en-US"/>
+                  </w:rPr>
+                  <w:t>(F. Brauer, Rivals and Conspirators: The Paris Salons and the Modern Art Centre )</w:t>
+                </w:r>
+                <w:r>
+                  <w:rPr>
+                    <w:color w:val="000000" w:themeColor="text1"/>
+                  </w:rPr>
+                  <w:fldChar w:fldCharType="end"/>
+                </w:r>
+              </w:sdtContent>
+            </w:sdt>
           </w:p>
           <w:p>
             <w:pPr>
@@ -17000,188 +16792,56 @@
                 <w:color w:val="000000" w:themeColor="text1"/>
               </w:rPr>
             </w:pPr>
-            <w:proofErr w:type="spellStart"/>
-            <w:r>
-              <w:rPr>
-                <w:rFonts w:cs="Times New Roman"/>
-                <w:color w:val="000000" w:themeColor="text1"/>
-              </w:rPr>
-              <w:t>Fae</w:t>
-            </w:r>
-            <w:proofErr w:type="spellEnd"/>
-            <w:r>
-              <w:rPr>
-                <w:rFonts w:cs="Times New Roman"/>
-                <w:color w:val="000000" w:themeColor="text1"/>
-              </w:rPr>
-              <w:t xml:space="preserve"> </w:t>
-            </w:r>
-            <w:proofErr w:type="spellStart"/>
-            <w:r>
-              <w:rPr>
-                <w:rFonts w:cs="Times New Roman"/>
-                <w:color w:val="000000" w:themeColor="text1"/>
-              </w:rPr>
-              <w:t>Brauer</w:t>
-            </w:r>
-            <w:proofErr w:type="spellEnd"/>
-            <w:r>
-              <w:rPr>
-                <w:rFonts w:cs="Times New Roman"/>
-                <w:color w:val="000000" w:themeColor="text1"/>
-              </w:rPr>
-              <w:t xml:space="preserve">, </w:t>
-            </w:r>
-            <w:r>
-              <w:rPr>
-                <w:rFonts w:cs="Times New Roman"/>
-                <w:i/>
-                <w:color w:val="000000" w:themeColor="text1"/>
-              </w:rPr>
-              <w:t xml:space="preserve">Rivals and Conspirators: The Paris Salons and the Modern Art Centre </w:t>
-            </w:r>
-            <w:r>
-              <w:rPr>
-                <w:rFonts w:cs="Times New Roman"/>
-                <w:color w:val="000000" w:themeColor="text1"/>
-              </w:rPr>
-              <w:t>(Newcastle-upon-Tyne: Cambridge Scholars Publishing, 2013)</w:t>
-            </w:r>
-            <w:r>
-              <w:rPr>
-                <w:rFonts w:cs="Times New Roman"/>
-                <w:color w:val="000000" w:themeColor="text1"/>
-              </w:rPr>
-              <w:t>.</w:t>
-            </w:r>
-          </w:p>
-          <w:p>
-            <w:pPr>
-              <w:jc w:val="both"/>
-              <w:rPr>
-                <w:rFonts w:cs="Times New Roman"/>
-                <w:color w:val="000000" w:themeColor="text1"/>
-              </w:rPr>
-            </w:pPr>
-          </w:p>
-          <w:p>
-            <w:pPr>
-              <w:jc w:val="both"/>
-              <w:rPr>
-                <w:rFonts w:cs="Times New Roman"/>
-                <w:color w:val="000000" w:themeColor="text1"/>
-              </w:rPr>
-            </w:pPr>
-            <w:r>
-              <w:rPr>
-                <w:color w:val="000000" w:themeColor="text1"/>
-              </w:rPr>
-              <w:t xml:space="preserve">Fay </w:t>
-            </w:r>
-            <w:proofErr w:type="spellStart"/>
-            <w:r>
-              <w:rPr>
-                <w:color w:val="000000" w:themeColor="text1"/>
-              </w:rPr>
-              <w:t>Brauer</w:t>
-            </w:r>
-            <w:proofErr w:type="spellEnd"/>
-            <w:r>
-              <w:rPr>
-                <w:color w:val="000000" w:themeColor="text1"/>
-              </w:rPr>
-              <w:t xml:space="preserve">, </w:t>
-            </w:r>
-            <w:r>
-              <w:rPr>
-                <w:color w:val="000000" w:themeColor="text1"/>
-              </w:rPr>
-              <w:t>‘</w:t>
-            </w:r>
-            <w:r>
-              <w:rPr>
-                <w:color w:val="000000" w:themeColor="text1"/>
-              </w:rPr>
-              <w:t xml:space="preserve">Commercial Spies and Cultural Invaders: The French Press, </w:t>
-            </w:r>
-            <w:proofErr w:type="spellStart"/>
-            <w:r>
-              <w:rPr>
-                <w:i/>
-                <w:color w:val="000000" w:themeColor="text1"/>
-              </w:rPr>
-              <w:t>Pénétration</w:t>
-            </w:r>
-            <w:proofErr w:type="spellEnd"/>
-            <w:r>
-              <w:rPr>
-                <w:i/>
-                <w:color w:val="000000" w:themeColor="text1"/>
-              </w:rPr>
-              <w:t xml:space="preserve"> </w:t>
-            </w:r>
-            <w:proofErr w:type="spellStart"/>
-            <w:r>
-              <w:rPr>
-                <w:i/>
-                <w:color w:val="000000" w:themeColor="text1"/>
-              </w:rPr>
-              <w:t>Pacifique</w:t>
-            </w:r>
-            <w:proofErr w:type="spellEnd"/>
-            <w:r>
-              <w:rPr>
-                <w:color w:val="000000" w:themeColor="text1"/>
-              </w:rPr>
-              <w:t xml:space="preserve"> and Xenophobic Nationalism in the Shadow of War</w:t>
-            </w:r>
-            <w:r>
-              <w:rPr>
-                <w:color w:val="000000" w:themeColor="text1"/>
-              </w:rPr>
-              <w:t>’</w:t>
-            </w:r>
-            <w:r>
-              <w:rPr>
-                <w:i/>
-                <w:color w:val="000000" w:themeColor="text1"/>
-              </w:rPr>
-              <w:t>,</w:t>
-            </w:r>
-            <w:r>
-              <w:rPr>
-                <w:b/>
-                <w:color w:val="000000" w:themeColor="text1"/>
-              </w:rPr>
-              <w:t xml:space="preserve"> </w:t>
-            </w:r>
-            <w:r>
-              <w:rPr>
-                <w:i/>
-                <w:color w:val="000000" w:themeColor="text1"/>
-              </w:rPr>
-              <w:t>Printed Matters: Printing, Publishing and Urban Culture in Europe in the Modern Period,</w:t>
-            </w:r>
-            <w:r>
-              <w:rPr>
-                <w:color w:val="000000" w:themeColor="text1"/>
-              </w:rPr>
-              <w:t xml:space="preserve"> eds. Malcolm Gee and Tim Kirk (Hampshire, UK and Burlington, USA: </w:t>
-            </w:r>
-            <w:proofErr w:type="spellStart"/>
-            <w:r>
-              <w:rPr>
-                <w:color w:val="000000" w:themeColor="text1"/>
-              </w:rPr>
-              <w:t>Ashgate</w:t>
-            </w:r>
-            <w:proofErr w:type="spellEnd"/>
-            <w:r>
-              <w:rPr>
-                <w:color w:val="000000" w:themeColor="text1"/>
-              </w:rPr>
-              <w:t xml:space="preserve"> Publishing, 2002) pp. 105-132.</w:t>
-            </w:r>
+            <w:sdt>
+              <w:sdtPr>
+                <w:rPr>
+                  <w:rFonts w:cs="Times New Roman"/>
+                  <w:color w:val="000000" w:themeColor="text1"/>
+                </w:rPr>
+                <w:id w:val="1551964337"/>
+                <w:citation/>
+              </w:sdtPr>
+              <w:sdtContent>
+                <w:r>
+                  <w:rPr>
+                    <w:rFonts w:cs="Times New Roman"/>
+                    <w:color w:val="000000" w:themeColor="text1"/>
+                  </w:rPr>
+                  <w:fldChar w:fldCharType="begin"/>
+                </w:r>
+                <w:r>
+                  <w:rPr>
+                    <w:rFonts w:cs="Times New Roman"/>
+                    <w:color w:val="000000" w:themeColor="text1"/>
+                    <w:lang w:val="en-US"/>
+                  </w:rPr>
+                  <w:instrText xml:space="preserve"> CITATION Fay02 \l 1033 </w:instrText>
+                </w:r>
+                <w:r>
+                  <w:rPr>
+                    <w:rFonts w:cs="Times New Roman"/>
+                    <w:color w:val="000000" w:themeColor="text1"/>
+                  </w:rPr>
+                  <w:fldChar w:fldCharType="separate"/>
+                </w:r>
+                <w:r>
+                  <w:rPr>
+                    <w:rFonts w:cs="Times New Roman"/>
+                    <w:noProof/>
+                    <w:color w:val="000000" w:themeColor="text1"/>
+                    <w:lang w:val="en-US"/>
+                  </w:rPr>
+                  <w:t>(F. Brauer)</w:t>
+                </w:r>
+                <w:r>
+                  <w:rPr>
+                    <w:rFonts w:cs="Times New Roman"/>
+                    <w:color w:val="000000" w:themeColor="text1"/>
+                  </w:rPr>
+                  <w:fldChar w:fldCharType="end"/>
+                </w:r>
+              </w:sdtContent>
+            </w:sdt>
           </w:p>
           <w:sdt>
             <w:sdtPr>
@@ -17196,9 +16856,9 @@
             <w:sdtContent>
               <w:p>
                 <w:pPr>
-                  <w:pStyle w:val="NormalfollowingH2"/>
-                  <w:rPr>
-                    <w:rFonts w:cs="Helvetica"/>
+                  <w:jc w:val="both"/>
+                  <w:rPr>
+                    <w:rFonts w:cs="Times New Roman"/>
                     <w:color w:val="000000" w:themeColor="text1"/>
                   </w:rPr>
                 </w:pPr>
@@ -17206,6 +16866,7 @@
               <w:p>
                 <w:pPr>
                   <w:pStyle w:val="NormalfollowingH2"/>
+                  <w:ind w:left="0"/>
                   <w:rPr>
                     <w:color w:val="000000" w:themeColor="text1"/>
                   </w:rPr>
@@ -17256,53 +16917,6 @@
               </w:p>
               <w:p>
                 <w:pPr>
-                  <w:jc w:val="both"/>
-                  <w:rPr>
-                    <w:rFonts w:cs="Times New Roman"/>
-                    <w:color w:val="000000" w:themeColor="text1"/>
-                  </w:rPr>
-                </w:pPr>
-                <w:r>
-                  <w:rPr>
-                    <w:rFonts w:cs="Times New Roman"/>
-                    <w:color w:val="000000" w:themeColor="text1"/>
-                  </w:rPr>
-                  <w:t xml:space="preserve">T. J. Clark, </w:t>
-                </w:r>
-                <w:r>
-                  <w:rPr>
-                    <w:rFonts w:cs="Times New Roman"/>
-                    <w:i/>
-                    <w:color w:val="000000" w:themeColor="text1"/>
-                  </w:rPr>
-                  <w:t xml:space="preserve">Picasso and Truth: From Cubism to Guernica </w:t>
-                </w:r>
-                <w:r>
-                  <w:rPr>
-                    <w:rFonts w:cs="Times New Roman"/>
-                    <w:color w:val="000000" w:themeColor="text1"/>
-                  </w:rPr>
-                  <w:t>(Princeton and Oxford: Princeton University Press; Washington: National Gallery of Art, 2013)</w:t>
-                </w:r>
-                <w:r>
-                  <w:rPr>
-                    <w:rFonts w:cs="Times New Roman"/>
-                    <w:color w:val="000000" w:themeColor="text1"/>
-                  </w:rPr>
-                  <w:t>.</w:t>
-                </w:r>
-              </w:p>
-              <w:p>
-                <w:pPr>
-                  <w:pStyle w:val="NormalfollowingH2"/>
-                  <w:ind w:left="0"/>
-                  <w:rPr>
-                    <w:color w:val="000000" w:themeColor="text1"/>
-                  </w:rPr>
-                </w:pPr>
-              </w:p>
-              <w:p>
-                <w:pPr>
                   <w:pStyle w:val="NormalfollowingH2"/>
                   <w:ind w:left="0"/>
                   <w:rPr>
@@ -17355,57 +16969,58 @@
               </w:p>
               <w:p>
                 <w:pPr>
-                  <w:jc w:val="both"/>
-                  <w:rPr>
-                    <w:rFonts w:cs="Times New Roman"/>
+                  <w:pStyle w:val="NormalfollowingH2"/>
+                  <w:ind w:left="0"/>
+                  <w:rPr>
                     <w:color w:val="000000" w:themeColor="text1"/>
                   </w:rPr>
                 </w:pPr>
-                <w:r>
-                  <w:rPr>
-                    <w:rFonts w:cs="Times New Roman"/>
-                    <w:color w:val="000000" w:themeColor="text1"/>
-                  </w:rPr>
-                  <w:t xml:space="preserve">Elizabeth Cowling, </w:t>
-                </w:r>
-                <w:r>
-                  <w:rPr>
-                    <w:rFonts w:cs="Times New Roman"/>
-                    <w:i/>
-                    <w:color w:val="000000" w:themeColor="text1"/>
-                  </w:rPr>
-                  <w:t xml:space="preserve">Picasso: Style and Meaning </w:t>
-                </w:r>
-                <w:r>
-                  <w:rPr>
-                    <w:rFonts w:cs="Times New Roman"/>
-                    <w:color w:val="000000" w:themeColor="text1"/>
-                  </w:rPr>
-                  <w:t xml:space="preserve">(London: </w:t>
-                </w:r>
-                <w:proofErr w:type="spellStart"/>
-                <w:r>
-                  <w:rPr>
-                    <w:rFonts w:cs="Times New Roman"/>
-                    <w:color w:val="000000" w:themeColor="text1"/>
-                  </w:rPr>
-                  <w:t>Phaidon</w:t>
-                </w:r>
-                <w:proofErr w:type="spellEnd"/>
-                <w:r>
-                  <w:rPr>
-                    <w:rFonts w:cs="Times New Roman"/>
-                    <w:color w:val="000000" w:themeColor="text1"/>
-                  </w:rPr>
-                  <w:t>, 2000)</w:t>
-                </w:r>
-                <w:r>
-                  <w:rPr>
-                    <w:rFonts w:cs="Times New Roman"/>
-                    <w:color w:val="000000" w:themeColor="text1"/>
-                  </w:rPr>
-                  <w:t>.</w:t>
-                </w:r>
+                <w:sdt>
+                  <w:sdtPr>
+                    <w:rPr>
+                      <w:color w:val="000000" w:themeColor="text1"/>
+                    </w:rPr>
+                    <w:id w:val="383369919"/>
+                    <w:citation/>
+                  </w:sdtPr>
+                  <w:sdtContent>
+                    <w:r>
+                      <w:rPr>
+                        <w:color w:val="000000" w:themeColor="text1"/>
+                      </w:rPr>
+                      <w:fldChar w:fldCharType="begin"/>
+                    </w:r>
+                    <w:r>
+                      <w:rPr>
+                        <w:color w:val="000000" w:themeColor="text1"/>
+                        <w:lang w:val="en-US"/>
+                      </w:rPr>
+                      <w:instrText xml:space="preserve"> CITATION Eli00 \l 1033 </w:instrText>
+                    </w:r>
+                    <w:r>
+                      <w:rPr>
+                        <w:color w:val="000000" w:themeColor="text1"/>
+                      </w:rPr>
+                      <w:fldChar w:fldCharType="separate"/>
+                    </w:r>
+                    <w:r>
+                      <w:rPr>
+                        <w:noProof/>
+                        <w:color w:val="000000" w:themeColor="text1"/>
+                        <w:lang w:val="en-US"/>
+                      </w:rPr>
+                      <w:t>(E. Cowling)</w:t>
+                    </w:r>
+                    <w:r>
+                      <w:rPr>
+                        <w:color w:val="000000" w:themeColor="text1"/>
+                      </w:rPr>
+                      <w:fldChar w:fldCharType="end"/>
+                    </w:r>
+                  </w:sdtContent>
+                </w:sdt>
+                <w:bookmarkStart w:id="0" w:name="_GoBack"/>
+                <w:bookmarkEnd w:id="0"/>
               </w:p>
               <w:p>
                 <w:pPr>
@@ -17594,14 +17209,7 @@
                   <w:rPr>
                     <w:color w:val="000000" w:themeColor="text1"/>
                   </w:rPr>
-                  <w:t xml:space="preserve">, 1944; trans. Joseph T. Shipley, New </w:t>
-                </w:r>
-                <w:r>
-                  <w:rPr>
-                    <w:color w:val="000000" w:themeColor="text1"/>
-                  </w:rPr>
-                  <w:lastRenderedPageBreak/>
-                  <w:t>York: Philosophical Library, 1947).</w:t>
+                  <w:t>, 1944; trans. Joseph T. Shipley, New York: Philosophical Library, 1947).</w:t>
                 </w:r>
               </w:p>
               <w:p>
@@ -18207,6 +17815,7 @@
                     <w:rFonts w:cs="Times New Roman"/>
                     <w:color w:val="000000" w:themeColor="text1"/>
                   </w:rPr>
+                  <w:lastRenderedPageBreak/>
                   <w:t>Éditions</w:t>
                 </w:r>
                 <w:proofErr w:type="spellEnd"/>
@@ -19360,15 +18969,7 @@
                     <w:rFonts w:cs="Times New Roman"/>
                     <w:color w:val="000000" w:themeColor="text1"/>
                   </w:rPr>
-                  <w:t xml:space="preserve">/Rizzoli, </w:t>
-                </w:r>
-                <w:r>
-                  <w:rPr>
-                    <w:rFonts w:cs="Times New Roman"/>
-                    <w:color w:val="000000" w:themeColor="text1"/>
-                  </w:rPr>
-                  <w:lastRenderedPageBreak/>
-                  <w:t>2010).</w:t>
+                  <w:t>/Rizzoli, 2010).</w:t>
                 </w:r>
               </w:p>
               <w:p>
@@ -22101,6 +21702,7 @@
     <w:rsid w:val="00430578"/>
     <w:rsid w:val="004977B7"/>
     <w:rsid w:val="00536CC0"/>
+    <w:rsid w:val="00624D17"/>
     <w:rsid w:val="00710768"/>
     <w:rsid w:val="007C1C09"/>
     <w:rsid w:val="009644CE"/>
@@ -22895,7 +22497,7 @@
     <b:City>Princeton</b:City>
     <b:Publisher>Princeton University Press</b:Publisher>
     <b:Year>2013</b:Year>
-    <b:RefOrder>3</b:RefOrder>
+    <b:RefOrder>8</b:RefOrder>
   </b:Source>
   <b:Source>
     <b:Tag>Bal06</b:Tag>
@@ -22936,7 +22538,7 @@
     <b:City>New Haven</b:City>
     <b:Publisher>Yale University Press</b:Publisher>
     <b:Year>2000</b:Year>
-    <b:RefOrder>10</b:RefOrder>
+    <b:RefOrder>17</b:RefOrder>
   </b:Source>
   <b:Source>
     <b:Tag>FGi64</b:Tag>
@@ -22957,7 +22559,7 @@
     <b:City>New York</b:City>
     <b:Publisher>McGraw-Hill</b:Publisher>
     <b:Year>1964</b:Year>
-    <b:RefOrder>5</b:RefOrder>
+    <b:RefOrder>12</b:RefOrder>
   </b:Source>
   <b:Source>
     <b:Tag>FBr13</b:Tag>
@@ -22977,7 +22579,7 @@
     <b:City>Newcastle</b:City>
     <b:Publisher>Cambridge Scholars Publishing</b:Publisher>
     <b:Year>2013</b:Year>
-    <b:RefOrder>2</b:RefOrder>
+    <b:RefOrder>3</b:RefOrder>
   </b:Source>
   <b:Source>
     <b:Tag>ECo00</b:Tag>
@@ -22997,7 +22599,7 @@
     <b:City>London</b:City>
     <b:Publisher>Phaidon</b:Publisher>
     <b:Year>2000</b:Year>
-    <b:RefOrder>4</b:RefOrder>
+    <b:RefOrder>10</b:RefOrder>
   </b:Source>
   <b:Source>
     <b:Tag>CGr06</b:Tag>
@@ -23017,7 +22619,7 @@
     <b:City>London and New Haven</b:City>
     <b:Publisher>Yale University Press</b:Publisher>
     <b:Year>2006</b:Year>
-    <b:RefOrder>6</b:RefOrder>
+    <b:RefOrder>13</b:RefOrder>
   </b:Source>
   <b:Source>
     <b:Tag>RKr99</b:Tag>
@@ -23037,7 +22639,7 @@
     <b:City>New York</b:City>
     <b:Publisher>The MIT Press</b:Publisher>
     <b:Year>1999</b:Year>
-    <b:RefOrder>7</b:RefOrder>
+    <b:RefOrder>14</b:RefOrder>
   </b:Source>
   <b:Source>
     <b:Tag>JSa96</b:Tag>
@@ -23058,7 +22660,7 @@
     <b:Publisher>L'École des Loisirs</b:Publisher>
     <b:Year>1946/1996</b:Year>
     <b:Comments>In French</b:Comments>
-    <b:RefOrder>9</b:RefOrder>
+    <b:RefOrder>16</b:RefOrder>
   </b:Source>
   <b:Source>
     <b:Tag>SNa98</b:Tag>
@@ -23087,13 +22689,183 @@
     <b:City>New York</b:City>
     <b:Publisher>Thames and Hudson</b:Publisher>
     <b:Year>1998</b:Year>
-    <b:RefOrder>8</b:RefOrder>
+    <b:RefOrder>15</b:RefOrder>
+  </b:Source>
+  <b:Source>
+    <b:Tag>Fae16</b:Tag>
+    <b:SourceType>BookSection</b:SourceType>
+    <b:Guid>{106D3F84-984A-0D46-B582-64EB1E740753}</b:Guid>
+    <b:Title>‘Dealing with Cubism: Daniel-Henry Kahnweiler’s Perilous Internationalism’   </b:Title>
+    <b:Publisher>Brill International Publishing</b:Publisher>
+    <b:City>Leiden</b:City>
+    <b:Year>2016</b:Year>
+    <b:Author>
+      <b:Author>
+        <b:NameList>
+          <b:Person>
+            <b:Last>Brauer</b:Last>
+            <b:First>Fae</b:First>
+          </b:Person>
+        </b:NameList>
+      </b:Author>
+      <b:Editor>
+        <b:NameList>
+          <b:Person>
+            <b:Last>Catterton</b:Last>
+            <b:First>Lynn</b:First>
+          </b:Person>
+          <b:Person>
+            <b:Last>Vignon</b:Last>
+            <b:First>Charlotte</b:First>
+          </b:Person>
+        </b:NameList>
+      </b:Editor>
+    </b:Author>
+    <b:BookTitle>The Art of the Deal: Dealers and the Global Art Market from 1860 to 1940</b:BookTitle>
+    <b:RefOrder>4</b:RefOrder>
+  </b:Source>
+  <b:Source>
+    <b:Tag>Fae15</b:Tag>
+    <b:SourceType>BookSection</b:SourceType>
+    <b:Guid>{A6582626-A914-C14B-BCD7-B5E52350B7BB}</b:Guid>
+    <b:Author>
+      <b:Author>
+        <b:NameList>
+          <b:Person>
+            <b:Last>Brauer</b:Last>
+            <b:First>Fae</b:First>
+          </b:Person>
+        </b:NameList>
+      </b:Author>
+    </b:Author>
+    <b:Title>‘Becoming Simian: Devolution as Evolution in Transformist Modernism’ </b:Title>
+    <b:BookTitle>Picturing Evolution and Extinction: Regeneration and Degeneration in Modern Visual Culture</b:BookTitle>
+    <b:City>Newcastle upon Tyne</b:City>
+    <b:Publisher>Cambridge Scholars Publishing</b:Publisher>
+    <b:Year>2015</b:Year>
+    <b:Pages>127-156</b:Pages>
+    <b:RefOrder>5</b:RefOrder>
+  </b:Source>
+  <b:Source>
+    <b:Tag>Fae13</b:Tag>
+    <b:SourceType>Book</b:SourceType>
+    <b:Guid>{9B0C800F-DF86-8240-8504-361C2C7D2580}</b:Guid>
+    <b:Title>Rivals and Conspirators: The Paris Salons and the Modern Art Centre </b:Title>
+    <b:City>Newcastle-upon-Tyne</b:City>
+    <b:Publisher>Cambridge Scholars Publishing</b:Publisher>
+    <b:Year>2013</b:Year>
+    <b:Author>
+      <b:Author>
+        <b:NameList>
+          <b:Person>
+            <b:Last>Brauer</b:Last>
+            <b:First>Fae</b:First>
+          </b:Person>
+        </b:NameList>
+      </b:Author>
+    </b:Author>
+    <b:RefOrder>6</b:RefOrder>
+  </b:Source>
+  <b:Source>
+    <b:Tag>Fay02</b:Tag>
+    <b:SourceType>BookSection</b:SourceType>
+    <b:Guid>{E791394E-A2B6-FE4A-BBB5-81D55452160D}</b:Guid>
+    <b:Title>‘Commercial Spies and Cultural Invaders: The French Press, Pénétration Pacifique and Xenophobic Nationalism in the Shadow of War’ </b:Title>
+    <b:City>Hampshire</b:City>
+    <b:Publisher>Ashgate Publishing</b:Publisher>
+    <b:Year>2002</b:Year>
+    <b:Pages>105-132</b:Pages>
+    <b:Author>
+      <b:Author>
+        <b:NameList>
+          <b:Person>
+            <b:Last>Brauer</b:Last>
+            <b:First>Fay</b:First>
+          </b:Person>
+        </b:NameList>
+      </b:Author>
+      <b:Editor>
+        <b:NameList>
+          <b:Person>
+            <b:Last>Gee</b:Last>
+            <b:First>Malcolm</b:First>
+          </b:Person>
+          <b:Person>
+            <b:Last>Kirk</b:Last>
+            <b:First>Tim</b:First>
+          </b:Person>
+        </b:NameList>
+      </b:Editor>
+    </b:Author>
+    <b:BookTitle>Printed Matters: Printing, Publishing and Urban Culture in Europe in the Modern Period</b:BookTitle>
+    <b:RefOrder>7</b:RefOrder>
+  </b:Source>
+  <b:Source>
+    <b:Tag>Ann06</b:Tag>
+    <b:SourceType>Book</b:SourceType>
+    <b:Guid>{E62E2D4B-EE58-B442-B60D-1D8D91AD7EFD}</b:Guid>
+    <b:Title>Picasso, Life with Dora Maar: Love and War 1935-1945</b:Title>
+    <b:City>Paris</b:City>
+    <b:Publisher>Flammarion</b:Publisher>
+    <b:Year>2006</b:Year>
+    <b:Author>
+      <b:Author>
+        <b:NameList>
+          <b:Person>
+            <b:Last>Baldassari</b:Last>
+            <b:First>Anne</b:First>
+          </b:Person>
+        </b:NameList>
+      </b:Author>
+    </b:Author>
+    <b:RefOrder>2</b:RefOrder>
+  </b:Source>
+  <b:Source>
+    <b:Tag>TJC131</b:Tag>
+    <b:SourceType>Book</b:SourceType>
+    <b:Guid>{3EC29853-0AA7-9B44-A425-E8E876C2D2C5}</b:Guid>
+    <b:Author>
+      <b:Author>
+        <b:NameList>
+          <b:Person>
+            <b:Last>Clark</b:Last>
+            <b:First>T.</b:First>
+            <b:Middle>J.</b:Middle>
+          </b:Person>
+        </b:NameList>
+      </b:Author>
+    </b:Author>
+    <b:Title>Picasso and Truth: From Cubism to Guernica</b:Title>
+    <b:City>Princeton</b:City>
+    <b:Publisher>Princeton University Press </b:Publisher>
+    <b:Year>2013</b:Year>
+    <b:RefOrder>9</b:RefOrder>
+  </b:Source>
+  <b:Source>
+    <b:Tag>Eli00</b:Tag>
+    <b:SourceType>Book</b:SourceType>
+    <b:Guid>{F22371C1-0232-E34F-8758-8DE484C4BD11}</b:Guid>
+    <b:Author>
+      <b:Author>
+        <b:NameList>
+          <b:Person>
+            <b:Last>Cowling</b:Last>
+            <b:First>Elizabeth</b:First>
+          </b:Person>
+        </b:NameList>
+      </b:Author>
+    </b:Author>
+    <b:Title>Picasso: Style and Meaning</b:Title>
+    <b:City>London</b:City>
+    <b:Publisher>Phaidon</b:Publisher>
+    <b:Year>2000</b:Year>
+    <b:RefOrder>11</b:RefOrder>
   </b:Source>
 </b:Sources>
 </file>
 
 <file path=customXml/itemProps1.xml><?xml version="1.0" encoding="utf-8"?>
-<ds:datastoreItem xmlns:ds="http://schemas.openxmlformats.org/officeDocument/2006/customXml" ds:itemID="{AD3F0AE1-6C30-2745-A17A-0419DDADD8E9}">
+<ds:datastoreItem xmlns:ds="http://schemas.openxmlformats.org/officeDocument/2006/customXml" ds:itemID="{6D0202EE-DC06-3246-8584-2F653902F66A}">
   <ds:schemaRefs>
     <ds:schemaRef ds:uri="http://schemas.openxmlformats.org/officeDocument/2006/bibliography"/>
   </ds:schemaRefs>

</xml_diff>